<commit_message>
update to writeup and powerpoint
added powerpoint slides
</commit_message>
<xml_diff>
--- a/Trees_Writeup.docx
+++ b/Trees_Writeup.docx
@@ -32,6 +32,9 @@
     <w:p>
       <w:pPr>
         <w:spacing w:line="480" w:lineRule="auto"/>
+        <w:rPr>
+          <w:rFonts w:hint="eastAsia"/>
+        </w:rPr>
       </w:pPr>
       <w:r>
         <w:t xml:space="preserve">We also utilized </w:t>
@@ -46,6 +49,9 @@
     <w:p>
       <w:pPr>
         <w:spacing w:line="480" w:lineRule="auto"/>
+        <w:rPr>
+          <w:rFonts w:hint="eastAsia"/>
+        </w:rPr>
       </w:pPr>
       <w:r>
         <w:rPr>
@@ -168,6 +174,9 @@
     <w:p>
       <w:pPr>
         <w:spacing w:line="480" w:lineRule="auto"/>
+        <w:rPr>
+          <w:rFonts w:hint="eastAsia"/>
+        </w:rPr>
       </w:pPr>
       <w:r>
         <w:t xml:space="preserve">Once the “more important” factors have been identified, </w:t>
@@ -184,38 +193,44 @@
     <w:p>
       <w:pPr>
         <w:spacing w:line="480" w:lineRule="auto"/>
+        <w:rPr>
+          <w:rFonts w:hint="eastAsia"/>
+        </w:rPr>
       </w:pPr>
       <w:r>
-        <w:t xml:space="preserve">We were surprised to note very limited overlap from Random Forests to other methods used by ourselves and the paper.  It’s not surprising that </w:t>
-      </w:r>
-      <w:r>
-        <w:t xml:space="preserve">ILMN_1683678 (SPATS2L) always makes the top slot (it has 100 percent accuracy in predicting the end result by itself, </w:t>
-      </w:r>
-      <w:r>
-        <w:t>see fig ###</w:t>
-      </w:r>
-      <w:r>
-        <w:t>), but other factors not predicted elsewhere are also ranked very highly in terms of importance for Random Forests (see fig ###).</w:t>
+        <w:t xml:space="preserve">We were surprised to note very limited overlap from Random Forests to other methods used by ourselves and the </w:t>
+      </w:r>
+      <w:r>
+        <w:t>original</w:t>
+      </w:r>
+      <w:r>
+        <w:t xml:space="preserve"> </w:t>
+      </w:r>
+      <w:r>
+        <w:t xml:space="preserve">paper.  It’s not surprising that </w:t>
+      </w:r>
+      <w:r>
+        <w:t>ILMN_1683678 (SPATS2L) always makes the top slot (it has 100 percent accuracy in predicting the end result by itself, see fig ###), but other factors not predicted elsewhere are also ranked very highly in terms of importance for Random Forests (see fig ###).</w:t>
       </w:r>
     </w:p>
     <w:p>
       <w:pPr>
         <w:spacing w:line="480" w:lineRule="auto"/>
+        <w:rPr>
+          <w:rFonts w:hint="eastAsia"/>
+        </w:rPr>
       </w:pPr>
       <w:r>
-        <w:t>Creating individual trees from these “most important” factors has fairly good accuracy.  We only see 100% accuracy in the case of ILMN_1683678 (see fig ###), but other trees use two factors for 96% accuracy</w:t>
-      </w:r>
-      <w:r>
-        <w:t xml:space="preserve"> </w:t>
-      </w:r>
-      <w:r>
-        <w:t>(</w:t>
-      </w:r>
-      <w:r>
-        <w:t xml:space="preserve">for example, </w:t>
-      </w:r>
-      <w:r>
-        <w:t>see fig ### and ####)</w:t>
+        <w:t>Creating individual trees from these “most important” factors has fairly good accuracy.  We only see 100% accuracy in the case of ILMN_1683678</w:t>
+      </w:r>
+      <w:r>
+        <w:t xml:space="preserve">, </w:t>
+      </w:r>
+      <w:r>
+        <w:t>but other trees use two factors for 96% accuracy</w:t>
+      </w:r>
+      <w:r>
+        <w:t xml:space="preserve"> (for example, see fig ### and ####)</w:t>
       </w:r>
       <w:r>
         <w:t>.</w:t>
@@ -224,6 +239,9 @@
     <w:p>
       <w:pPr>
         <w:spacing w:line="480" w:lineRule="auto"/>
+        <w:rPr>
+          <w:rFonts w:hint="eastAsia"/>
+        </w:rPr>
       </w:pPr>
       <w:r>
         <w:rPr>
@@ -388,6 +406,8 @@
           </wp:inline>
         </w:drawing>
       </w:r>
+      <w:bookmarkStart w:id="0" w:name="_GoBack"/>
+      <w:bookmarkEnd w:id="0"/>
     </w:p>
     <w:p>
       <w:pPr>
@@ -395,8 +415,6 @@
           <w:rFonts w:hint="eastAsia"/>
         </w:rPr>
       </w:pPr>
-      <w:bookmarkStart w:id="0" w:name="_GoBack"/>
-      <w:bookmarkEnd w:id="0"/>
     </w:p>
     <w:sectPr>
       <w:pgSz w:w="12240" w:h="15840"/>

</xml_diff>